<commit_message>
added repo to report
</commit_message>
<xml_diff>
--- a/topic7/a5_report.docx
+++ b/topic7/a5_report.docx
@@ -169,14 +169,73 @@
           <w:szCs w:val="144"/>
         </w:rPr>
       </w:pPr>
-      <w:r>
+    </w:p>
+    <w:p>
+      <w:pPr>
         <w:rPr>
           <w:b/>
           <w:bCs/>
           <w:sz w:val="144"/>
           <w:szCs w:val="144"/>
         </w:rPr>
-        <w:lastRenderedPageBreak/>
+      </w:pPr>
+      <w:r>
+        <w:rPr>
+          <w:b/>
+          <w:bCs/>
+          <w:sz w:val="144"/>
+          <w:szCs w:val="144"/>
+        </w:rPr>
+        <w:t>Repo</w:t>
+      </w:r>
+    </w:p>
+    <w:p>
+      <w:pPr>
+        <w:rPr>
+          <w:b/>
+          <w:bCs/>
+          <w:sz w:val="28"/>
+          <w:szCs w:val="28"/>
+        </w:rPr>
+      </w:pPr>
+      <w:hyperlink r:id="rId4" w:history="1">
+        <w:r>
+          <w:rPr>
+            <w:rStyle w:val="Hyperlink"/>
+            <w:b/>
+            <w:bCs/>
+            <w:sz w:val="28"/>
+            <w:szCs w:val="28"/>
+          </w:rPr>
+          <w:t>https://github.com/brykeith/cst-247_GuidedAssignments/tree/master/topic7</w:t>
+        </w:r>
+      </w:hyperlink>
+      <w:r>
+        <w:rPr>
+          <w:b/>
+          <w:bCs/>
+          <w:sz w:val="28"/>
+          <w:szCs w:val="28"/>
+        </w:rPr>
+        <w:t xml:space="preserve"> </w:t>
+      </w:r>
+    </w:p>
+    <w:p>
+      <w:pPr>
+        <w:rPr>
+          <w:b/>
+          <w:bCs/>
+          <w:sz w:val="144"/>
+          <w:szCs w:val="144"/>
+        </w:rPr>
+      </w:pPr>
+      <w:r>
+        <w:rPr>
+          <w:b/>
+          <w:bCs/>
+          <w:sz w:val="144"/>
+          <w:szCs w:val="144"/>
+        </w:rPr>
         <w:t>Part 1</w:t>
       </w:r>
     </w:p>
@@ -195,50 +254,14 @@
     </w:p>
     <w:p>
       <w:r>
+        <w:rPr>
+          <w:noProof/>
+        </w:rPr>
         <w:drawing>
           <wp:inline distT="0" distB="0" distL="0" distR="0" wp14:anchorId="30B73AD0" wp14:editId="759F61ED">
             <wp:extent cx="5943600" cy="1478915"/>
             <wp:effectExtent l="0" t="0" r="0" b="6985"/>
             <wp:docPr id="1" name="Picture 1"/>
-            <wp:cNvGraphicFramePr>
-              <a:graphicFrameLocks xmlns:a="http://schemas.openxmlformats.org/drawingml/2006/main" noChangeAspect="1"/>
-            </wp:cNvGraphicFramePr>
-            <a:graphic xmlns:a="http://schemas.openxmlformats.org/drawingml/2006/main">
-              <a:graphicData uri="http://schemas.openxmlformats.org/drawingml/2006/picture">
-                <pic:pic xmlns:pic="http://schemas.openxmlformats.org/drawingml/2006/picture">
-                  <pic:nvPicPr>
-                    <pic:cNvPr id="1" name=""/>
-                    <pic:cNvPicPr/>
-                  </pic:nvPicPr>
-                  <pic:blipFill>
-                    <a:blip r:embed="rId4"/>
-                    <a:stretch>
-                      <a:fillRect/>
-                    </a:stretch>
-                  </pic:blipFill>
-                  <pic:spPr>
-                    <a:xfrm>
-                      <a:off x="0" y="0"/>
-                      <a:ext cx="5943600" cy="1478915"/>
-                    </a:xfrm>
-                    <a:prstGeom prst="rect">
-                      <a:avLst/>
-                    </a:prstGeom>
-                  </pic:spPr>
-                </pic:pic>
-              </a:graphicData>
-            </a:graphic>
-          </wp:inline>
-        </w:drawing>
-      </w:r>
-    </w:p>
-    <w:p>
-      <w:r>
-        <w:drawing>
-          <wp:inline distT="0" distB="0" distL="0" distR="0" wp14:anchorId="76447B3C" wp14:editId="43F5D8E1">
-            <wp:extent cx="5943600" cy="2057400"/>
-            <wp:effectExtent l="0" t="0" r="0" b="0"/>
-            <wp:docPr id="2" name="Picture 2"/>
             <wp:cNvGraphicFramePr>
               <a:graphicFrameLocks xmlns:a="http://schemas.openxmlformats.org/drawingml/2006/main" noChangeAspect="1"/>
             </wp:cNvGraphicFramePr>
@@ -258,7 +281,7 @@
                   <pic:spPr>
                     <a:xfrm>
                       <a:off x="0" y="0"/>
-                      <a:ext cx="5943600" cy="2057400"/>
+                      <a:ext cx="5943600" cy="1478915"/>
                     </a:xfrm>
                     <a:prstGeom prst="rect">
                       <a:avLst/>
@@ -271,39 +294,17 @@
         </w:drawing>
       </w:r>
     </w:p>
-    <w:p/>
-    <w:p>
-      <w:r>
-        <w:t>Screenshot 2</w:t>
-      </w:r>
-    </w:p>
-    <w:p>
-      <w:r>
-        <w:t>These screenshots demonstrate returning the string from my index method and it appearing as well using the Info() in my log file</w:t>
-      </w:r>
-      <w:r>
-        <w:t xml:space="preserve"> from TestLoggingService</w:t>
-      </w:r>
-      <w:r>
-        <w:rPr>
-          <w:b/>
-          <w:bCs/>
-          <w:u w:val="single"/>
-        </w:rPr>
-        <w:t>2</w:t>
-      </w:r>
-      <w:r>
-        <w:t>Controller.cs</w:t>
-      </w:r>
-    </w:p>
-    <w:p>
-      <w:r>
+    <w:p>
+      <w:r>
+        <w:rPr>
+          <w:noProof/>
+        </w:rPr>
         <w:lastRenderedPageBreak/>
         <w:drawing>
-          <wp:inline distT="0" distB="0" distL="0" distR="0" wp14:anchorId="38FEF429" wp14:editId="4C79F43D">
-            <wp:extent cx="5943600" cy="2987040"/>
-            <wp:effectExtent l="0" t="0" r="0" b="3810"/>
-            <wp:docPr id="3" name="Picture 3"/>
+          <wp:inline distT="0" distB="0" distL="0" distR="0" wp14:anchorId="76447B3C" wp14:editId="43F5D8E1">
+            <wp:extent cx="5943600" cy="2057400"/>
+            <wp:effectExtent l="0" t="0" r="0" b="0"/>
+            <wp:docPr id="2" name="Picture 2"/>
             <wp:cNvGraphicFramePr>
               <a:graphicFrameLocks xmlns:a="http://schemas.openxmlformats.org/drawingml/2006/main" noChangeAspect="1"/>
             </wp:cNvGraphicFramePr>
@@ -323,7 +324,7 @@
                   <pic:spPr>
                     <a:xfrm>
                       <a:off x="0" y="0"/>
-                      <a:ext cx="5943600" cy="2987040"/>
+                      <a:ext cx="5943600" cy="2057400"/>
                     </a:xfrm>
                     <a:prstGeom prst="rect">
                       <a:avLst/>
@@ -337,22 +338,37 @@
       </w:r>
     </w:p>
     <w:p/>
-    <w:p/>
-    <w:p>
-      <w:r>
-        <w:t xml:space="preserve">Screenshot </w:t>
-      </w:r>
-      <w:r>
-        <w:t>3</w:t>
-      </w:r>
-    </w:p>
-    <w:p>
-      <w:r>
+    <w:p>
+      <w:r>
+        <w:t>Screenshot 2</w:t>
+      </w:r>
+    </w:p>
+    <w:p>
+      <w:r>
+        <w:t>These screenshots demonstrate returning the string from my index method and it appearing as well using the Info() in my log file from TestLoggingService</w:t>
+      </w:r>
+      <w:r>
+        <w:rPr>
+          <w:b/>
+          <w:bCs/>
+          <w:u w:val="single"/>
+        </w:rPr>
+        <w:t>2</w:t>
+      </w:r>
+      <w:r>
+        <w:t>Controller.cs</w:t>
+      </w:r>
+    </w:p>
+    <w:p>
+      <w:r>
+        <w:rPr>
+          <w:noProof/>
+        </w:rPr>
         <w:drawing>
-          <wp:inline distT="0" distB="0" distL="0" distR="0" wp14:anchorId="1717E26E" wp14:editId="234AC0B5">
-            <wp:extent cx="5943600" cy="3412490"/>
-            <wp:effectExtent l="0" t="0" r="0" b="0"/>
-            <wp:docPr id="4" name="Picture 4"/>
+          <wp:inline distT="0" distB="0" distL="0" distR="0" wp14:anchorId="38FEF429" wp14:editId="4C79F43D">
+            <wp:extent cx="5943600" cy="2987040"/>
+            <wp:effectExtent l="0" t="0" r="0" b="3810"/>
+            <wp:docPr id="3" name="Picture 3"/>
             <wp:cNvGraphicFramePr>
               <a:graphicFrameLocks xmlns:a="http://schemas.openxmlformats.org/drawingml/2006/main" noChangeAspect="1"/>
             </wp:cNvGraphicFramePr>
@@ -372,6 +388,56 @@
                   <pic:spPr>
                     <a:xfrm>
                       <a:off x="0" y="0"/>
+                      <a:ext cx="5943600" cy="2987040"/>
+                    </a:xfrm>
+                    <a:prstGeom prst="rect">
+                      <a:avLst/>
+                    </a:prstGeom>
+                  </pic:spPr>
+                </pic:pic>
+              </a:graphicData>
+            </a:graphic>
+          </wp:inline>
+        </w:drawing>
+      </w:r>
+    </w:p>
+    <w:p/>
+    <w:p/>
+    <w:p>
+      <w:r>
+        <w:t>Screenshot 3</w:t>
+      </w:r>
+    </w:p>
+    <w:p>
+      <w:r>
+        <w:rPr>
+          <w:noProof/>
+        </w:rPr>
+        <w:lastRenderedPageBreak/>
+        <w:drawing>
+          <wp:inline distT="0" distB="0" distL="0" distR="0" wp14:anchorId="1717E26E" wp14:editId="234AC0B5">
+            <wp:extent cx="5943600" cy="3412490"/>
+            <wp:effectExtent l="0" t="0" r="0" b="0"/>
+            <wp:docPr id="4" name="Picture 4"/>
+            <wp:cNvGraphicFramePr>
+              <a:graphicFrameLocks xmlns:a="http://schemas.openxmlformats.org/drawingml/2006/main" noChangeAspect="1"/>
+            </wp:cNvGraphicFramePr>
+            <a:graphic xmlns:a="http://schemas.openxmlformats.org/drawingml/2006/main">
+              <a:graphicData uri="http://schemas.openxmlformats.org/drawingml/2006/picture">
+                <pic:pic xmlns:pic="http://schemas.openxmlformats.org/drawingml/2006/picture">
+                  <pic:nvPicPr>
+                    <pic:cNvPr id="1" name=""/>
+                    <pic:cNvPicPr/>
+                  </pic:nvPicPr>
+                  <pic:blipFill>
+                    <a:blip r:embed="rId8"/>
+                    <a:stretch>
+                      <a:fillRect/>
+                    </a:stretch>
+                  </pic:blipFill>
+                  <pic:spPr>
+                    <a:xfrm>
+                      <a:off x="0" y="0"/>
                       <a:ext cx="5943600" cy="3412490"/>
                     </a:xfrm>
                     <a:prstGeom prst="rect">
@@ -388,20 +454,14 @@
     <w:p/>
     <w:p>
       <w:r>
-        <w:t>Screenshot</w:t>
-      </w:r>
-      <w:r>
-        <w:t xml:space="preserve"> 4</w:t>
-      </w:r>
-    </w:p>
-    <w:p/>
-    <w:p/>
-    <w:p>
-      <w:r>
-        <w:t xml:space="preserve">Screenshot </w:t>
-      </w:r>
-      <w:r>
-        <w:t>5</w:t>
+        <w:t>Screenshot 4</w:t>
+      </w:r>
+    </w:p>
+    <w:p/>
+    <w:p/>
+    <w:p>
+      <w:r>
+        <w:t>Screenshot 5</w:t>
       </w:r>
     </w:p>
     <w:p/>
@@ -422,168 +482,118 @@
           <w:sz w:val="144"/>
           <w:szCs w:val="144"/>
         </w:rPr>
-        <w:t xml:space="preserve">Part </w:t>
-      </w:r>
-      <w:r>
-        <w:rPr>
-          <w:b/>
-          <w:bCs/>
-          <w:sz w:val="144"/>
-          <w:szCs w:val="144"/>
-        </w:rPr>
-        <w:t>2</w:t>
-      </w:r>
-    </w:p>
-    <w:p/>
-    <w:p>
-      <w:r>
-        <w:t xml:space="preserve">Screenshot </w:t>
-      </w:r>
-      <w:r>
-        <w:t>6</w:t>
-      </w:r>
-    </w:p>
-    <w:p/>
-    <w:p/>
-    <w:p/>
-    <w:p>
-      <w:r>
-        <w:t xml:space="preserve">Screenshot </w:t>
-      </w:r>
-      <w:r>
-        <w:t>7</w:t>
-      </w:r>
-    </w:p>
-    <w:p/>
-    <w:p/>
-    <w:p/>
-    <w:p>
-      <w:r>
-        <w:t xml:space="preserve">Screenshot </w:t>
-      </w:r>
-      <w:r>
-        <w:t>8</w:t>
-      </w:r>
-    </w:p>
-    <w:p/>
-    <w:p/>
-    <w:p/>
-    <w:p>
-      <w:r>
-        <w:t xml:space="preserve">Screenshot </w:t>
-      </w:r>
-      <w:r>
-        <w:t>9</w:t>
-      </w:r>
-    </w:p>
-    <w:p/>
-    <w:p/>
-    <w:p/>
-    <w:p>
-      <w:r>
-        <w:t xml:space="preserve">Screenshot </w:t>
-      </w:r>
-      <w:r>
-        <w:t>10</w:t>
-      </w:r>
-    </w:p>
-    <w:p/>
-    <w:p/>
-    <w:p/>
-    <w:p>
-      <w:r>
-        <w:t xml:space="preserve">Screenshot </w:t>
-      </w:r>
-      <w:r>
-        <w:t>11</w:t>
-      </w:r>
-    </w:p>
-    <w:p/>
-    <w:p/>
-    <w:p/>
-    <w:p>
-      <w:r>
-        <w:t xml:space="preserve">Screenshot </w:t>
-      </w:r>
-      <w:r>
-        <w:t>12</w:t>
-      </w:r>
-    </w:p>
-    <w:p/>
-    <w:p/>
-    <w:p/>
-    <w:p>
-      <w:r>
-        <w:t xml:space="preserve">Screenshot </w:t>
-      </w:r>
-      <w:r>
-        <w:t>13</w:t>
-      </w:r>
-    </w:p>
-    <w:p/>
-    <w:p/>
-    <w:p/>
-    <w:p>
-      <w:r>
-        <w:t xml:space="preserve">Screenshot </w:t>
-      </w:r>
-      <w:r>
-        <w:t>14</w:t>
-      </w:r>
-    </w:p>
-    <w:p/>
-    <w:p/>
-    <w:p/>
-    <w:p>
-      <w:r>
-        <w:t xml:space="preserve">Screenshot </w:t>
-      </w:r>
-      <w:r>
-        <w:t>15</w:t>
-      </w:r>
-    </w:p>
-    <w:p/>
-    <w:p/>
-    <w:p/>
-    <w:p>
-      <w:r>
-        <w:t xml:space="preserve">Screenshot </w:t>
-      </w:r>
-      <w:r>
-        <w:t>16</w:t>
-      </w:r>
-    </w:p>
-    <w:p/>
-    <w:p/>
-    <w:p/>
-    <w:p>
-      <w:r>
-        <w:t xml:space="preserve">Screenshot </w:t>
-      </w:r>
-      <w:r>
-        <w:t>17</w:t>
-      </w:r>
-    </w:p>
-    <w:p/>
-    <w:p/>
-    <w:p/>
-    <w:p>
-      <w:r>
-        <w:t xml:space="preserve">Screenshot </w:t>
-      </w:r>
-      <w:r>
-        <w:t>18</w:t>
-      </w:r>
-    </w:p>
-    <w:p/>
-    <w:p/>
-    <w:p/>
-    <w:p>
-      <w:r>
-        <w:t xml:space="preserve">Screenshot </w:t>
-      </w:r>
-      <w:r>
-        <w:t>19</w:t>
+        <w:t>Part 2</w:t>
+      </w:r>
+    </w:p>
+    <w:p/>
+    <w:p>
+      <w:r>
+        <w:t>Screenshot 6</w:t>
+      </w:r>
+    </w:p>
+    <w:p/>
+    <w:p/>
+    <w:p/>
+    <w:p>
+      <w:r>
+        <w:lastRenderedPageBreak/>
+        <w:t>Screenshot 7</w:t>
+      </w:r>
+    </w:p>
+    <w:p/>
+    <w:p/>
+    <w:p/>
+    <w:p>
+      <w:r>
+        <w:t>Screenshot 8</w:t>
+      </w:r>
+    </w:p>
+    <w:p/>
+    <w:p/>
+    <w:p/>
+    <w:p>
+      <w:r>
+        <w:t>Screenshot 9</w:t>
+      </w:r>
+    </w:p>
+    <w:p/>
+    <w:p/>
+    <w:p/>
+    <w:p>
+      <w:r>
+        <w:t>Screenshot 10</w:t>
+      </w:r>
+    </w:p>
+    <w:p/>
+    <w:p/>
+    <w:p/>
+    <w:p>
+      <w:r>
+        <w:t>Screenshot 11</w:t>
+      </w:r>
+    </w:p>
+    <w:p/>
+    <w:p/>
+    <w:p/>
+    <w:p>
+      <w:r>
+        <w:t>Screenshot 12</w:t>
+      </w:r>
+    </w:p>
+    <w:p/>
+    <w:p/>
+    <w:p/>
+    <w:p>
+      <w:r>
+        <w:t>Screenshot 13</w:t>
+      </w:r>
+    </w:p>
+    <w:p/>
+    <w:p/>
+    <w:p/>
+    <w:p>
+      <w:r>
+        <w:t>Screenshot 14</w:t>
+      </w:r>
+    </w:p>
+    <w:p/>
+    <w:p/>
+    <w:p/>
+    <w:p>
+      <w:r>
+        <w:t>Screenshot 15</w:t>
+      </w:r>
+    </w:p>
+    <w:p/>
+    <w:p/>
+    <w:p/>
+    <w:p>
+      <w:r>
+        <w:t>Screenshot 16</w:t>
+      </w:r>
+    </w:p>
+    <w:p/>
+    <w:p/>
+    <w:p/>
+    <w:p>
+      <w:r>
+        <w:t>Screenshot 17</w:t>
+      </w:r>
+    </w:p>
+    <w:p/>
+    <w:p/>
+    <w:p/>
+    <w:p>
+      <w:r>
+        <w:t>Screenshot 18</w:t>
+      </w:r>
+    </w:p>
+    <w:p/>
+    <w:p/>
+    <w:p/>
+    <w:p>
+      <w:r>
+        <w:t>Screenshot 19</w:t>
       </w:r>
     </w:p>
     <w:p/>
@@ -1027,6 +1037,29 @@
     <w:semiHidden/>
     <w:unhideWhenUsed/>
   </w:style>
+  <w:style w:type="character" w:styleId="Hyperlink">
+    <w:name w:val="Hyperlink"/>
+    <w:basedOn w:val="DefaultParagraphFont"/>
+    <w:uiPriority w:val="99"/>
+    <w:unhideWhenUsed/>
+    <w:rsid w:val="000C68B3"/>
+    <w:rPr>
+      <w:color w:val="0563C1" w:themeColor="hyperlink"/>
+      <w:u w:val="single"/>
+    </w:rPr>
+  </w:style>
+  <w:style w:type="character" w:styleId="UnresolvedMention">
+    <w:name w:val="Unresolved Mention"/>
+    <w:basedOn w:val="DefaultParagraphFont"/>
+    <w:uiPriority w:val="99"/>
+    <w:semiHidden/>
+    <w:unhideWhenUsed/>
+    <w:rsid w:val="000C68B3"/>
+    <w:rPr>
+      <w:color w:val="605E5C"/>
+      <w:shd w:val="clear" w:color="auto" w:fill="E1DFDD"/>
+    </w:rPr>
+  </w:style>
 </w:styles>
 </file>
 

</xml_diff>